<commit_message>
Update Selenium Task - 23/07/19
</commit_message>
<xml_diff>
--- a/SeleniumWebDriverTask.docx
+++ b/SeleniumWebDriverTask.docx
@@ -61,7 +61,23 @@
         <w:t xml:space="preserve"> (e.g. J</w:t>
       </w:r>
       <w:r>
-        <w:t xml:space="preserve">Unit, NUnit, TestNG). </w:t>
+        <w:t xml:space="preserve">Unit, </w:t>
+      </w:r>
+      <w:proofErr w:type="spellStart"/>
+      <w:r>
+        <w:t>NUnit</w:t>
+      </w:r>
+      <w:proofErr w:type="spellEnd"/>
+      <w:r>
+        <w:t xml:space="preserve">, </w:t>
+      </w:r>
+      <w:proofErr w:type="spellStart"/>
+      <w:r>
+        <w:t>TestNG</w:t>
+      </w:r>
+      <w:proofErr w:type="spellEnd"/>
+      <w:r>
+        <w:t xml:space="preserve">). </w:t>
       </w:r>
       <w:r>
         <w:t>Structure your code and</w:t>
@@ -147,7 +163,7 @@
             <v:path o:extrusionok="f" gradientshapeok="t" o:connecttype="rect"/>
             <o:lock v:ext="edit" aspectratio="t"/>
           </v:shapetype>
-          <v:shape id="_x0000_i1025" type="#_x0000_t75" style="width:467.05pt;height:252.95pt" o:bordertopcolor="this" o:borderleftcolor="this" o:borderbottomcolor="this" o:borderrightcolor="this">
+          <v:shape id="_x0000_i1025" type="#_x0000_t75" style="width:467.25pt;height:252.75pt" o:bordertopcolor="this" o:borderleftcolor="this" o:borderbottomcolor="this" o:borderrightcolor="this">
             <v:imagedata r:id="rId6" o:title="2017-09-18 12_20_28-Amazon"/>
             <w10:bordertop type="double" width="4"/>
             <w10:borderleft type="double" width="4"/>
@@ -180,7 +196,7 @@
       </w:pPr>
       <w:r>
         <w:pict w14:anchorId="5E59EDFB">
-          <v:shape id="_x0000_i1026" type="#_x0000_t75" style="width:436.4pt;height:128.35pt" o:bordertopcolor="this" o:borderleftcolor="this" o:borderbottomcolor="this" o:borderrightcolor="this">
+          <v:shape id="_x0000_i1026" type="#_x0000_t75" style="width:436.5pt;height:128.25pt" o:bordertopcolor="this" o:borderleftcolor="this" o:borderbottomcolor="this" o:borderrightcolor="this">
             <v:imagedata r:id="rId7" o:title="2017-09-18 12_22_28-Amazon"/>
             <w10:bordertop type="double" width="4"/>
             <w10:borderleft type="double" width="4"/>
@@ -219,7 +235,7 @@
       </w:pPr>
       <w:r>
         <w:pict w14:anchorId="55AEAD43">
-          <v:shape id="_x0000_i1027" type="#_x0000_t75" style="width:429.5pt;height:253.55pt" o:bordertopcolor="this" o:borderleftcolor="this" o:borderbottomcolor="this" o:borderrightcolor="this">
+          <v:shape id="_x0000_i1027" type="#_x0000_t75" style="width:429.75pt;height:254.25pt" o:bordertopcolor="this" o:borderleftcolor="this" o:borderbottomcolor="this" o:borderrightcolor="this">
             <v:imagedata r:id="rId8" o:title="2017_09_18_12_24_46_Amazon"/>
             <w10:bordertop type="double" width="4"/>
             <w10:borderleft type="double" width="4"/>
@@ -246,23 +262,55 @@
         </w:rPr>
       </w:pPr>
       <w:r>
-        <w:t xml:space="preserve">Click on the “Toys &amp; Games” category to filter the results. </w:t>
-      </w:r>
-    </w:p>
-    <w:p>
-      <w:pPr>
-        <w:pStyle w:val="ListParagraph"/>
-      </w:pPr>
-      <w:r>
-        <w:pict w14:anchorId="5F863EB5">
-          <v:shape id="_x0000_i1028" type="#_x0000_t75" style="width:429.5pt;height:222.25pt" o:bordertopcolor="this" o:borderleftcolor="this" o:borderbottomcolor="this" o:borderrightcolor="this">
-            <v:imagedata r:id="rId9" o:title="2017-09-18 13_27_07-Amazon"/>
-            <w10:bordertop type="double" width="4"/>
-            <w10:borderleft type="double" width="4"/>
-            <w10:borderbottom type="double" width="4"/>
-            <w10:borderright type="double" width="4"/>
-          </v:shape>
-        </w:pict>
+        <w:t>Click on the “</w:t>
+      </w:r>
+      <w:r>
+        <w:t>Video</w:t>
+      </w:r>
+      <w:r>
+        <w:t xml:space="preserve"> Games” category to filter the results. </w:t>
+      </w:r>
+    </w:p>
+    <w:p>
+      <w:pPr>
+        <w:pStyle w:val="ListParagraph"/>
+      </w:pPr>
+      <w:r>
+        <w:drawing>
+          <wp:inline distT="0" distB="0" distL="0" distR="0" wp14:anchorId="2796DD85" wp14:editId="1036C882">
+            <wp:extent cx="5524500" cy="3460750"/>
+            <wp:effectExtent l="0" t="0" r="0" b="6350"/>
+            <wp:docPr id="1" name="Picture 1"/>
+            <wp:cNvGraphicFramePr>
+              <a:graphicFrameLocks xmlns:a="http://schemas.openxmlformats.org/drawingml/2006/main" noChangeAspect="1"/>
+            </wp:cNvGraphicFramePr>
+            <a:graphic xmlns:a="http://schemas.openxmlformats.org/drawingml/2006/main">
+              <a:graphicData uri="http://schemas.openxmlformats.org/drawingml/2006/picture">
+                <pic:pic xmlns:pic="http://schemas.openxmlformats.org/drawingml/2006/picture">
+                  <pic:nvPicPr>
+                    <pic:cNvPr id="1" name=""/>
+                    <pic:cNvPicPr/>
+                  </pic:nvPicPr>
+                  <pic:blipFill>
+                    <a:blip r:embed="rId9"/>
+                    <a:stretch>
+                      <a:fillRect/>
+                    </a:stretch>
+                  </pic:blipFill>
+                  <pic:spPr>
+                    <a:xfrm>
+                      <a:off x="0" y="0"/>
+                      <a:ext cx="5524500" cy="3460750"/>
+                    </a:xfrm>
+                    <a:prstGeom prst="rect">
+                      <a:avLst/>
+                    </a:prstGeom>
+                  </pic:spPr>
+                </pic:pic>
+              </a:graphicData>
+            </a:graphic>
+          </wp:inline>
+        </w:drawing>
       </w:r>
     </w:p>
     <w:p>
@@ -282,7 +330,19 @@
         </w:rPr>
       </w:pPr>
       <w:r>
-        <w:t>Further down, find the Price section, and enter 10 in the min price and 150 in the max price text boxes, then click “Go” to apply the changes.</w:t>
+        <w:t xml:space="preserve">Further down, find the </w:t>
+      </w:r>
+      <w:r>
+        <w:t>“</w:t>
+      </w:r>
+      <w:r>
+        <w:t>Price</w:t>
+      </w:r>
+      <w:r>
+        <w:t>”</w:t>
+      </w:r>
+      <w:r>
+        <w:t xml:space="preserve"> section, and enter 10 in the min price and 150 in the max price text boxes, then click “Go” to apply the changes.</w:t>
       </w:r>
     </w:p>
     <w:p>
@@ -292,7 +352,7 @@
       <w:r>
         <w:lastRenderedPageBreak/>
         <w:pict w14:anchorId="7AD88E5D">
-          <v:shape id="_x0000_i1029" type="#_x0000_t75" style="width:367.5pt;height:387.55pt" o:bordertopcolor="this" o:borderleftcolor="this" o:borderbottomcolor="this" o:borderrightcolor="this">
+          <v:shape id="_x0000_i1029" type="#_x0000_t75" style="width:367.5pt;height:387.75pt" o:bordertopcolor="this" o:borderleftcolor="this" o:borderbottomcolor="this" o:borderrightcolor="this">
             <v:imagedata r:id="rId10" o:title="2017_09_18_13_28_46_Amazon"/>
             <w10:bordertop type="double" width="4"/>
             <w10:borderleft type="double" width="4"/>
@@ -319,31 +379,64 @@
         </w:rPr>
       </w:pPr>
       <w:r>
-        <w:t>From the “Toys Age Range” section</w:t>
-      </w:r>
-      <w:r>
-        <w:t xml:space="preserve"> select the “14 Years &amp; Up” checkbox.</w:t>
-      </w:r>
-    </w:p>
-    <w:p>
-      <w:pPr>
-        <w:pStyle w:val="ListParagraph"/>
-      </w:pPr>
-      <w:r>
-        <w:pict w14:anchorId="141D5325">
-          <v:shape id="_x0000_i1030" type="#_x0000_t75" style="width:375.05pt;height:189.7pt" o:bordertopcolor="this" o:borderleftcolor="this" o:borderbottomcolor="this" o:borderrightcolor="this">
-            <v:imagedata r:id="rId11" o:title="2017_09_18_13_32_00_Amazon"/>
-            <w10:bordertop type="double" width="4"/>
-            <w10:borderleft type="double" width="4"/>
-            <w10:borderbottom type="double" width="4"/>
-            <w10:borderright type="double" width="4"/>
-          </v:shape>
-        </w:pict>
-      </w:r>
-    </w:p>
-    <w:p>
-      <w:r>
-        <w:br w:type="page"/>
+        <w:t>From the “</w:t>
+      </w:r>
+      <w:r>
+        <w:t>Brand</w:t>
+      </w:r>
+      <w:r>
+        <w:t>” section</w:t>
+      </w:r>
+      <w:r>
+        <w:t xml:space="preserve"> select the “</w:t>
+      </w:r>
+      <w:r>
+        <w:t>Warner Bros</w:t>
+      </w:r>
+      <w:r>
+        <w:t>” checkbox.</w:t>
+      </w:r>
+    </w:p>
+    <w:p>
+      <w:pPr>
+        <w:pStyle w:val="ListParagraph"/>
+      </w:pPr>
+      <w:r>
+        <w:drawing>
+          <wp:inline distT="0" distB="0" distL="0" distR="0" wp14:anchorId="4AF65AC9" wp14:editId="6E45F626">
+            <wp:extent cx="5476875" cy="3164840"/>
+            <wp:effectExtent l="0" t="0" r="9525" b="0"/>
+            <wp:docPr id="2" name="Picture 2"/>
+            <wp:cNvGraphicFramePr>
+              <a:graphicFrameLocks xmlns:a="http://schemas.openxmlformats.org/drawingml/2006/main" noChangeAspect="1"/>
+            </wp:cNvGraphicFramePr>
+            <a:graphic xmlns:a="http://schemas.openxmlformats.org/drawingml/2006/main">
+              <a:graphicData uri="http://schemas.openxmlformats.org/drawingml/2006/picture">
+                <pic:pic xmlns:pic="http://schemas.openxmlformats.org/drawingml/2006/picture">
+                  <pic:nvPicPr>
+                    <pic:cNvPr id="1" name=""/>
+                    <pic:cNvPicPr/>
+                  </pic:nvPicPr>
+                  <pic:blipFill>
+                    <a:blip r:embed="rId11"/>
+                    <a:stretch>
+                      <a:fillRect/>
+                    </a:stretch>
+                  </pic:blipFill>
+                  <pic:spPr>
+                    <a:xfrm>
+                      <a:off x="0" y="0"/>
+                      <a:ext cx="5476875" cy="3164840"/>
+                    </a:xfrm>
+                    <a:prstGeom prst="rect">
+                      <a:avLst/>
+                    </a:prstGeom>
+                  </pic:spPr>
+                </pic:pic>
+              </a:graphicData>
+            </a:graphic>
+          </wp:inline>
+        </w:drawing>
       </w:r>
     </w:p>
     <w:p>
@@ -389,15 +482,41 @@
         <w:pStyle w:val="ListParagraph"/>
       </w:pPr>
       <w:r>
-        <w:pict w14:anchorId="4949098C">
-          <v:shape id="_x0000_i1031" type="#_x0000_t75" style="width:392.55pt;height:228.5pt" o:bordertopcolor="this" o:borderleftcolor="this" o:borderbottomcolor="this" o:borderrightcolor="this">
-            <v:imagedata r:id="rId12" o:title="2017_09_18_13_34_14_Amazon"/>
-            <w10:bordertop type="double" width="4"/>
-            <w10:borderleft type="double" width="4"/>
-            <w10:borderbottom type="double" width="4"/>
-            <w10:borderright type="double" width="4"/>
-          </v:shape>
-        </w:pict>
+        <w:drawing>
+          <wp:inline distT="0" distB="0" distL="0" distR="0" wp14:anchorId="36E63F96" wp14:editId="7149D236">
+            <wp:extent cx="6457950" cy="3206115"/>
+            <wp:effectExtent l="0" t="0" r="0" b="0"/>
+            <wp:docPr id="4" name="Picture 4"/>
+            <wp:cNvGraphicFramePr>
+              <a:graphicFrameLocks xmlns:a="http://schemas.openxmlformats.org/drawingml/2006/main" noChangeAspect="1"/>
+            </wp:cNvGraphicFramePr>
+            <a:graphic xmlns:a="http://schemas.openxmlformats.org/drawingml/2006/main">
+              <a:graphicData uri="http://schemas.openxmlformats.org/drawingml/2006/picture">
+                <pic:pic xmlns:pic="http://schemas.openxmlformats.org/drawingml/2006/picture">
+                  <pic:nvPicPr>
+                    <pic:cNvPr id="1" name=""/>
+                    <pic:cNvPicPr/>
+                  </pic:nvPicPr>
+                  <pic:blipFill>
+                    <a:blip r:embed="rId12"/>
+                    <a:stretch>
+                      <a:fillRect/>
+                    </a:stretch>
+                  </pic:blipFill>
+                  <pic:spPr>
+                    <a:xfrm>
+                      <a:off x="0" y="0"/>
+                      <a:ext cx="6457950" cy="3206115"/>
+                    </a:xfrm>
+                    <a:prstGeom prst="rect">
+                      <a:avLst/>
+                    </a:prstGeom>
+                  </pic:spPr>
+                </pic:pic>
+              </a:graphicData>
+            </a:graphic>
+          </wp:inline>
+        </w:drawing>
       </w:r>
     </w:p>
     <w:p>
@@ -417,23 +536,57 @@
         </w:rPr>
       </w:pPr>
       <w:r>
-        <w:t>From the “Qty” dropdown select a number that is different from 1, e.g. 4.</w:t>
-      </w:r>
-    </w:p>
-    <w:p>
-      <w:pPr>
-        <w:pStyle w:val="ListParagraph"/>
-      </w:pPr>
-      <w:r>
-        <w:pict w14:anchorId="7AF9A3CE">
-          <v:shape id="_x0000_i1032" type="#_x0000_t75" style="width:405.7pt;height:234.15pt" o:bordertopcolor="this" o:borderleftcolor="this" o:borderbottomcolor="this" o:borderrightcolor="this">
-            <v:imagedata r:id="rId13" o:title="2017_09_18_13_41_55_Amazon"/>
-            <w10:bordertop type="double" width="4"/>
-            <w10:borderleft type="double" width="4"/>
-            <w10:borderbottom type="double" width="4"/>
-            <w10:borderright type="double" width="4"/>
-          </v:shape>
-        </w:pict>
+        <w:t>From the “</w:t>
+      </w:r>
+      <w:proofErr w:type="spellStart"/>
+      <w:r>
+        <w:t>Qty</w:t>
+      </w:r>
+      <w:proofErr w:type="spellEnd"/>
+      <w:r>
+        <w:t>” dropdown select a number that is different from 1, e.g. 4.</w:t>
+      </w:r>
+    </w:p>
+    <w:p>
+      <w:pPr>
+        <w:pStyle w:val="ListParagraph"/>
+      </w:pPr>
+      <w:r>
+        <w:drawing>
+          <wp:inline distT="0" distB="0" distL="0" distR="0" wp14:anchorId="7D8BC17C" wp14:editId="64CF549F">
+            <wp:extent cx="6457950" cy="3474085"/>
+            <wp:effectExtent l="0" t="0" r="0" b="0"/>
+            <wp:docPr id="5" name="Picture 5"/>
+            <wp:cNvGraphicFramePr>
+              <a:graphicFrameLocks xmlns:a="http://schemas.openxmlformats.org/drawingml/2006/main" noChangeAspect="1"/>
+            </wp:cNvGraphicFramePr>
+            <a:graphic xmlns:a="http://schemas.openxmlformats.org/drawingml/2006/main">
+              <a:graphicData uri="http://schemas.openxmlformats.org/drawingml/2006/picture">
+                <pic:pic xmlns:pic="http://schemas.openxmlformats.org/drawingml/2006/picture">
+                  <pic:nvPicPr>
+                    <pic:cNvPr id="1" name=""/>
+                    <pic:cNvPicPr/>
+                  </pic:nvPicPr>
+                  <pic:blipFill>
+                    <a:blip r:embed="rId13"/>
+                    <a:stretch>
+                      <a:fillRect/>
+                    </a:stretch>
+                  </pic:blipFill>
+                  <pic:spPr>
+                    <a:xfrm>
+                      <a:off x="0" y="0"/>
+                      <a:ext cx="6457950" cy="3474085"/>
+                    </a:xfrm>
+                    <a:prstGeom prst="rect">
+                      <a:avLst/>
+                    </a:prstGeom>
+                  </pic:spPr>
+                </pic:pic>
+              </a:graphicData>
+            </a:graphic>
+          </wp:inline>
+        </w:drawing>
       </w:r>
     </w:p>
     <w:p>
@@ -463,7 +616,7 @@
       </w:pPr>
       <w:r>
         <w:pict w14:anchorId="731892C6">
-          <v:shape id="_x0000_i1033" type="#_x0000_t75" style="width:193.45pt;height:197.85pt" o:bordertopcolor="this" o:borderleftcolor="this" o:borderbottomcolor="this" o:borderrightcolor="this">
+          <v:shape id="_x0000_i1033" type="#_x0000_t75" style="width:193.5pt;height:198pt" o:bordertopcolor="this" o:borderleftcolor="this" o:borderbottomcolor="this" o:borderrightcolor="this">
             <v:imagedata r:id="rId14" o:title="2017_09_18_13_43_58_Amazon"/>
             <w10:bordertop type="double" width="4"/>
             <w10:borderleft type="double" width="4"/>
@@ -496,7 +649,7 @@
       </w:pPr>
       <w:r>
         <w:pict w14:anchorId="4A08106B">
-          <v:shape id="_x0000_i1034" type="#_x0000_t75" style="width:469.55pt;height:80.75pt" o:bordertopcolor="this" o:borderleftcolor="this" o:borderbottomcolor="this" o:borderrightcolor="this">
+          <v:shape id="_x0000_i1034" type="#_x0000_t75" style="width:469.5pt;height:81pt" o:bordertopcolor="this" o:borderleftcolor="this" o:borderbottomcolor="this" o:borderrightcolor="this">
             <v:imagedata r:id="rId15" o:title="2017_09_18_13_45_15_Amazon"/>
             <w10:bordertop type="double" width="4"/>
             <w10:borderleft type="double" width="4"/>
@@ -536,8 +689,46 @@
       <w:r>
         <w:t>se whatever assert statement you deem most appropriate).</w:t>
       </w:r>
+    </w:p>
+    <w:p>
+      <w:pPr>
+        <w:pStyle w:val="ListParagraph"/>
+        <w:numPr>
+          <w:ilvl w:val="0"/>
+          <w:numId w:val="1"/>
+        </w:numPr>
+      </w:pPr>
+      <w:r>
+        <w:rPr>
+          <w:b/>
+        </w:rPr>
+        <w:t xml:space="preserve">Assert that the </w:t>
+      </w:r>
+      <w:r>
+        <w:rPr>
+          <w:b/>
+        </w:rPr>
+        <w:t>calculated subtotal price is correct</w:t>
+      </w:r>
       <w:bookmarkStart w:id="0" w:name="_GoBack"/>
       <w:bookmarkEnd w:id="0"/>
+      <w:r>
+        <w:rPr>
+          <w:b/>
+        </w:rPr>
+        <w:t xml:space="preserve">. </w:t>
+      </w:r>
+      <w:r>
+        <w:t>(U</w:t>
+      </w:r>
+      <w:r>
+        <w:t>se whatever assert statement you deem most appropriate).</w:t>
+      </w:r>
+    </w:p>
+    <w:p>
+      <w:pPr>
+        <w:pStyle w:val="ListParagraph"/>
+      </w:pPr>
     </w:p>
     <w:sectPr>
       <w:pgSz w:w="12240" w:h="15840"/>

</xml_diff>